<commit_message>
added filePrintBoard(), and project_summary.docx
</commit_message>
<xml_diff>
--- a/projects_requirements.docx
+++ b/projects_requirements.docx
@@ -45,6 +45,22 @@
       <w:r>
         <w:t>, vertically and diagonally.  If there is a 4 in a row, then it will tell who has won.</w:t>
       </w:r>
+      <w:r>
+        <w:t xml:space="preserve">  The inputs that are required are that name, </w:t>
+      </w:r>
+      <w:r>
+        <w:t xml:space="preserve">and where to place the number.  The outputs that are required is the output of </w:t>
+      </w:r>
+      <w:proofErr w:type="gramStart"/>
+      <w:r>
+        <w:t>the connect</w:t>
+      </w:r>
+      <w:proofErr w:type="gramEnd"/>
+      <w:r>
+        <w:t xml:space="preserve"> 4 board. </w:t>
+      </w:r>
+      <w:bookmarkStart w:id="0" w:name="_GoBack"/>
+      <w:bookmarkEnd w:id="0"/>
     </w:p>
     <w:p/>
     <w:p>
@@ -68,8 +84,6 @@
       <w:r>
         <w:t xml:space="preserve"> diagrams:</w:t>
       </w:r>
-      <w:bookmarkStart w:id="0" w:name="_GoBack"/>
-      <w:bookmarkEnd w:id="0"/>
     </w:p>
     <w:tbl>
       <w:tblPr>

</xml_diff>